<commit_message>
function call cfg fixed; printf/scanf implemented
</commit_message>
<xml_diff>
--- a/CMPILERZootopiaLexicalSpecificationsandCFG.docx
+++ b/CMPILERZootopiaLexicalSpecificationsandCFG.docx
@@ -8,15 +8,41 @@
         <w:t>Bagamaspad, Anne Marielle</w:t>
       </w:r>
       <w:r>
-        <w:t xml:space="preserve">                         CMPILER                                           Enomoto, Yuki</w:t>
+        <w:t xml:space="preserve">                         CMPILER                                           </w:t>
+      </w:r>
+      <w:proofErr w:type="spellStart"/>
+      <w:r>
+        <w:t>Enomoto</w:t>
+      </w:r>
+      <w:proofErr w:type="spellEnd"/>
+      <w:r>
+        <w:t>, Yuki</w:t>
       </w:r>
     </w:p>
     <w:p>
-      <w:r>
-        <w:t xml:space="preserve">Choa, </w:t>
-      </w:r>
-      <w:r>
-        <w:t>Shaila Mae                                                                                               Tan, Jaylica Anne</w:t>
+      <w:proofErr w:type="spellStart"/>
+      <w:r>
+        <w:t>Choa</w:t>
+      </w:r>
+      <w:proofErr w:type="spellEnd"/>
+      <w:r>
+        <w:t xml:space="preserve">, </w:t>
+      </w:r>
+      <w:proofErr w:type="spellStart"/>
+      <w:r>
+        <w:t>Shaila</w:t>
+      </w:r>
+      <w:proofErr w:type="spellEnd"/>
+      <w:r>
+        <w:t xml:space="preserve"> Mae                                                                                               Tan, </w:t>
+      </w:r>
+      <w:proofErr w:type="spellStart"/>
+      <w:r>
+        <w:t>Jaylica</w:t>
+      </w:r>
+      <w:proofErr w:type="spellEnd"/>
+      <w:r>
+        <w:t xml:space="preserve"> Anne</w:t>
       </w:r>
     </w:p>
     <w:p/>
@@ -1386,8 +1412,13 @@
               <w:spacing w:line="240" w:lineRule="auto"/>
               <w:jc w:val="center"/>
             </w:pPr>
-            <w:r>
-              <w:t>Printf Keyword</w:t>
+            <w:proofErr w:type="spellStart"/>
+            <w:r>
+              <w:t>Printf</w:t>
+            </w:r>
+            <w:proofErr w:type="spellEnd"/>
+            <w:r>
+              <w:t xml:space="preserve"> Keyword</w:t>
             </w:r>
           </w:p>
         </w:tc>
@@ -1469,48 +1500,55 @@
               <w:spacing w:line="240" w:lineRule="auto"/>
               <w:jc w:val="center"/>
             </w:pPr>
-            <w:r>
-              <w:t>Scanf Keyword</w:t>
-            </w:r>
-          </w:p>
-        </w:tc>
-        <w:tc>
-          <w:tcPr>
-            <w:tcW w:w="1880" w:type="dxa"/>
-            <w:tcMar>
-              <w:top w:w="100" w:type="dxa"/>
-              <w:left w:w="100" w:type="dxa"/>
-              <w:bottom w:w="100" w:type="dxa"/>
-              <w:right w:w="100" w:type="dxa"/>
-            </w:tcMar>
-          </w:tcPr>
-          <w:p>
-            <w:pPr>
-              <w:widowControl w:val="0"/>
-              <w:spacing w:line="240" w:lineRule="auto"/>
-              <w:jc w:val="center"/>
-            </w:pPr>
-          </w:p>
-        </w:tc>
-        <w:tc>
-          <w:tcPr>
-            <w:tcW w:w="1880" w:type="dxa"/>
-            <w:tcMar>
-              <w:top w:w="100" w:type="dxa"/>
-              <w:left w:w="100" w:type="dxa"/>
-              <w:bottom w:w="100" w:type="dxa"/>
-              <w:right w:w="100" w:type="dxa"/>
-            </w:tcMar>
-          </w:tcPr>
-          <w:p>
-            <w:pPr>
-              <w:widowControl w:val="0"/>
-              <w:spacing w:line="240" w:lineRule="auto"/>
-              <w:jc w:val="center"/>
-            </w:pPr>
+            <w:proofErr w:type="spellStart"/>
+            <w:r>
+              <w:t>Scanf</w:t>
+            </w:r>
+            <w:proofErr w:type="spellEnd"/>
+            <w:r>
+              <w:t xml:space="preserve"> Keyword</w:t>
+            </w:r>
+          </w:p>
+        </w:tc>
+        <w:tc>
+          <w:tcPr>
+            <w:tcW w:w="1880" w:type="dxa"/>
+            <w:tcMar>
+              <w:top w:w="100" w:type="dxa"/>
+              <w:left w:w="100" w:type="dxa"/>
+              <w:bottom w:w="100" w:type="dxa"/>
+              <w:right w:w="100" w:type="dxa"/>
+            </w:tcMar>
+          </w:tcPr>
+          <w:p>
+            <w:pPr>
+              <w:widowControl w:val="0"/>
+              <w:spacing w:line="240" w:lineRule="auto"/>
+              <w:jc w:val="center"/>
+            </w:pPr>
+          </w:p>
+        </w:tc>
+        <w:tc>
+          <w:tcPr>
+            <w:tcW w:w="1880" w:type="dxa"/>
+            <w:tcMar>
+              <w:top w:w="100" w:type="dxa"/>
+              <w:left w:w="100" w:type="dxa"/>
+              <w:bottom w:w="100" w:type="dxa"/>
+              <w:right w:w="100" w:type="dxa"/>
+            </w:tcMar>
+          </w:tcPr>
+          <w:p>
+            <w:pPr>
+              <w:widowControl w:val="0"/>
+              <w:spacing w:line="240" w:lineRule="auto"/>
+              <w:jc w:val="center"/>
+            </w:pPr>
+            <w:proofErr w:type="spellStart"/>
             <w:r>
               <w:t>rawr</w:t>
             </w:r>
+            <w:proofErr w:type="spellEnd"/>
           </w:p>
         </w:tc>
         <w:tc>
@@ -1757,9 +1795,11 @@
               <w:spacing w:line="240" w:lineRule="auto"/>
               <w:jc w:val="center"/>
             </w:pPr>
+            <w:proofErr w:type="spellStart"/>
             <w:r>
               <w:t>catdog</w:t>
             </w:r>
+            <w:proofErr w:type="spellEnd"/>
           </w:p>
         </w:tc>
         <w:tc>
@@ -1843,9 +1883,11 @@
               <w:spacing w:line="240" w:lineRule="auto"/>
               <w:jc w:val="center"/>
             </w:pPr>
+            <w:proofErr w:type="spellStart"/>
             <w:r>
               <w:t>foodchain</w:t>
             </w:r>
+            <w:proofErr w:type="spellEnd"/>
           </w:p>
         </w:tc>
         <w:tc>
@@ -2603,9 +2645,11 @@
               <w:spacing w:line="240" w:lineRule="auto"/>
               <w:jc w:val="center"/>
             </w:pPr>
+            <w:proofErr w:type="spellStart"/>
             <w:r>
               <w:t>arfthis</w:t>
             </w:r>
+            <w:proofErr w:type="spellEnd"/>
           </w:p>
         </w:tc>
         <w:tc>
@@ -2686,9 +2730,11 @@
               <w:spacing w:line="240" w:lineRule="auto"/>
               <w:jc w:val="center"/>
             </w:pPr>
+            <w:proofErr w:type="spellStart"/>
             <w:r>
               <w:t>sssthis</w:t>
             </w:r>
+            <w:proofErr w:type="spellEnd"/>
           </w:p>
         </w:tc>
         <w:tc>
@@ -2775,9 +2821,11 @@
               <w:spacing w:line="240" w:lineRule="auto"/>
               <w:jc w:val="center"/>
             </w:pPr>
+            <w:proofErr w:type="spellStart"/>
             <w:r>
               <w:t>arf</w:t>
             </w:r>
+            <w:proofErr w:type="spellEnd"/>
           </w:p>
         </w:tc>
         <w:tc>
@@ -2864,9 +2912,11 @@
               <w:spacing w:line="240" w:lineRule="auto"/>
               <w:jc w:val="center"/>
             </w:pPr>
+            <w:proofErr w:type="spellStart"/>
             <w:r>
               <w:t>sss</w:t>
             </w:r>
+            <w:proofErr w:type="spellEnd"/>
           </w:p>
         </w:tc>
         <w:tc>
@@ -3030,9 +3080,11 @@
               <w:spacing w:line="240" w:lineRule="auto"/>
               <w:jc w:val="center"/>
             </w:pPr>
+            <w:proofErr w:type="spellStart"/>
             <w:r>
               <w:t>dook</w:t>
             </w:r>
+            <w:proofErr w:type="spellEnd"/>
           </w:p>
         </w:tc>
         <w:tc>
@@ -3112,9 +3164,11 @@
               <w:spacing w:line="360" w:lineRule="auto"/>
               <w:jc w:val="center"/>
             </w:pPr>
+            <w:proofErr w:type="spellStart"/>
             <w:r>
               <w:t>mooodulo</w:t>
             </w:r>
+            <w:proofErr w:type="spellEnd"/>
           </w:p>
         </w:tc>
         <w:tc>
@@ -3194,9 +3248,11 @@
               <w:spacing w:line="360" w:lineRule="auto"/>
               <w:jc w:val="center"/>
             </w:pPr>
+            <w:proofErr w:type="spellStart"/>
             <w:r>
               <w:t>powpow</w:t>
             </w:r>
+            <w:proofErr w:type="spellEnd"/>
           </w:p>
         </w:tc>
         <w:tc>
@@ -3442,8 +3498,21 @@
               <w:spacing w:line="240" w:lineRule="auto"/>
               <w:jc w:val="center"/>
             </w:pPr>
-            <w:r>
-              <w:t>func[A-Za-z]*</w:t>
+            <w:proofErr w:type="spellStart"/>
+            <w:r>
+              <w:t>func</w:t>
+            </w:r>
+            <w:proofErr w:type="spellEnd"/>
+            <w:r>
+              <w:t>[A-</w:t>
+            </w:r>
+            <w:proofErr w:type="spellStart"/>
+            <w:r>
+              <w:t>Za</w:t>
+            </w:r>
+            <w:proofErr w:type="spellEnd"/>
+            <w:r>
+              <w:t>-z]*</w:t>
             </w:r>
           </w:p>
         </w:tc>
@@ -4717,7 +4786,15 @@
             </w:pPr>
             <w:commentRangeStart w:id="1"/>
             <w:r>
-              <w:t>[A-Za-z]</w:t>
+              <w:t>[A-</w:t>
+            </w:r>
+            <w:proofErr w:type="spellStart"/>
+            <w:r>
+              <w:t>Za</w:t>
+            </w:r>
+            <w:proofErr w:type="spellEnd"/>
+            <w:r>
+              <w:t>-z]</w:t>
             </w:r>
             <w:r>
               <w:rPr>
@@ -4903,15 +4980,29 @@
             <w:pPr>
               <w:spacing w:line="360" w:lineRule="auto"/>
             </w:pPr>
-            <w:r>
-              <w:t xml:space="preserve">var_dec -&gt; datatype </w:t>
-            </w:r>
-            <w:r>
-              <w:rPr>
-                <w:u w:val="single"/>
-                <w:shd w:val="clear" w:color="auto" w:fill="CCCCCC"/>
-              </w:rPr>
-              <w:t>var identifier</w:t>
+            <w:proofErr w:type="spellStart"/>
+            <w:r>
+              <w:t>var_dec</w:t>
+            </w:r>
+            <w:proofErr w:type="spellEnd"/>
+            <w:r>
+              <w:t xml:space="preserve"> -&gt; datatype </w:t>
+            </w:r>
+            <w:proofErr w:type="spellStart"/>
+            <w:r>
+              <w:rPr>
+                <w:u w:val="single"/>
+                <w:shd w:val="clear" w:color="auto" w:fill="CCCCCC"/>
+              </w:rPr>
+              <w:t>var</w:t>
+            </w:r>
+            <w:proofErr w:type="spellEnd"/>
+            <w:r>
+              <w:rPr>
+                <w:u w:val="single"/>
+                <w:shd w:val="clear" w:color="auto" w:fill="CCCCCC"/>
+              </w:rPr>
+              <w:t xml:space="preserve"> identifier</w:t>
             </w:r>
             <w:r>
               <w:rPr>
@@ -4928,16 +5019,27 @@
             <w:r>
               <w:t xml:space="preserve">datatype </w:t>
             </w:r>
-            <w:r>
-              <w:rPr>
-                <w:u w:val="single"/>
-                <w:shd w:val="clear" w:color="auto" w:fill="CCCCCC"/>
-              </w:rPr>
-              <w:t xml:space="preserve">var identifier </w:t>
-            </w:r>
+            <w:proofErr w:type="spellStart"/>
+            <w:r>
+              <w:rPr>
+                <w:u w:val="single"/>
+                <w:shd w:val="clear" w:color="auto" w:fill="CCCCCC"/>
+              </w:rPr>
+              <w:t>var</w:t>
+            </w:r>
+            <w:proofErr w:type="spellEnd"/>
+            <w:r>
+              <w:rPr>
+                <w:u w:val="single"/>
+                <w:shd w:val="clear" w:color="auto" w:fill="CCCCCC"/>
+              </w:rPr>
+              <w:t xml:space="preserve"> identifier </w:t>
+            </w:r>
+            <w:proofErr w:type="spellStart"/>
             <w:r>
               <w:t>multivar_dec</w:t>
             </w:r>
+            <w:proofErr w:type="spellEnd"/>
           </w:p>
         </w:tc>
         <w:tc>
@@ -4976,15 +5078,29 @@
             <w:pPr>
               <w:spacing w:line="360" w:lineRule="auto"/>
             </w:pPr>
-            <w:r>
-              <w:t xml:space="preserve">var_init -&gt; datatype </w:t>
-            </w:r>
-            <w:r>
-              <w:rPr>
-                <w:u w:val="single"/>
-                <w:shd w:val="clear" w:color="auto" w:fill="CCCCCC"/>
-              </w:rPr>
-              <w:t>var identifier</w:t>
+            <w:proofErr w:type="spellStart"/>
+            <w:r>
+              <w:t>var_init</w:t>
+            </w:r>
+            <w:proofErr w:type="spellEnd"/>
+            <w:r>
+              <w:t xml:space="preserve"> -&gt; datatype </w:t>
+            </w:r>
+            <w:proofErr w:type="spellStart"/>
+            <w:r>
+              <w:rPr>
+                <w:u w:val="single"/>
+                <w:shd w:val="clear" w:color="auto" w:fill="CCCCCC"/>
+              </w:rPr>
+              <w:t>var</w:t>
+            </w:r>
+            <w:proofErr w:type="spellEnd"/>
+            <w:r>
+              <w:rPr>
+                <w:u w:val="single"/>
+                <w:shd w:val="clear" w:color="auto" w:fill="CCCCCC"/>
+              </w:rPr>
+              <w:t xml:space="preserve"> identifier</w:t>
             </w:r>
             <w:r>
               <w:rPr>
@@ -5005,8 +5121,13 @@
               </w:rPr>
               <w:t xml:space="preserve"> </w:t>
             </w:r>
-            <w:r>
-              <w:t xml:space="preserve">to_assign </w:t>
+            <w:proofErr w:type="spellStart"/>
+            <w:r>
+              <w:t>to_assign</w:t>
+            </w:r>
+            <w:proofErr w:type="spellEnd"/>
+            <w:r>
+              <w:t xml:space="preserve"> </w:t>
             </w:r>
             <w:r>
               <w:rPr>
@@ -5053,8 +5174,21 @@
             <w:pPr>
               <w:spacing w:line="360" w:lineRule="auto"/>
             </w:pPr>
-            <w:r>
-              <w:t xml:space="preserve">multivar_dec -&gt;  next_var </w:t>
+            <w:proofErr w:type="spellStart"/>
+            <w:r>
+              <w:t>multivar_dec</w:t>
+            </w:r>
+            <w:proofErr w:type="spellEnd"/>
+            <w:r>
+              <w:t xml:space="preserve"> -&gt;  </w:t>
+            </w:r>
+            <w:proofErr w:type="spellStart"/>
+            <w:r>
+              <w:t>next_var</w:t>
+            </w:r>
+            <w:proofErr w:type="spellEnd"/>
+            <w:r>
+              <w:t xml:space="preserve"> </w:t>
             </w:r>
             <w:r>
               <w:rPr>
@@ -5101,8 +5235,13 @@
             <w:pPr>
               <w:spacing w:line="360" w:lineRule="auto"/>
             </w:pPr>
-            <w:r>
-              <w:t xml:space="preserve">next_var -&gt; </w:t>
+            <w:proofErr w:type="spellStart"/>
+            <w:r>
+              <w:t>next_var</w:t>
+            </w:r>
+            <w:proofErr w:type="spellEnd"/>
+            <w:r>
+              <w:t xml:space="preserve"> -&gt; </w:t>
             </w:r>
             <w:r>
               <w:rPr>
@@ -5114,15 +5253,32 @@
             <w:r>
               <w:t xml:space="preserve"> </w:t>
             </w:r>
-            <w:r>
-              <w:rPr>
-                <w:u w:val="single"/>
-                <w:shd w:val="clear" w:color="auto" w:fill="CCCCCC"/>
-              </w:rPr>
-              <w:t xml:space="preserve">var identifier </w:t>
-            </w:r>
-            <w:r>
-              <w:t xml:space="preserve"> next_var | E</w:t>
+            <w:proofErr w:type="spellStart"/>
+            <w:r>
+              <w:rPr>
+                <w:u w:val="single"/>
+                <w:shd w:val="clear" w:color="auto" w:fill="CCCCCC"/>
+              </w:rPr>
+              <w:t>var</w:t>
+            </w:r>
+            <w:proofErr w:type="spellEnd"/>
+            <w:r>
+              <w:rPr>
+                <w:u w:val="single"/>
+                <w:shd w:val="clear" w:color="auto" w:fill="CCCCCC"/>
+              </w:rPr>
+              <w:t xml:space="preserve"> identifier </w:t>
+            </w:r>
+            <w:r>
+              <w:t xml:space="preserve"> </w:t>
+            </w:r>
+            <w:proofErr w:type="spellStart"/>
+            <w:r>
+              <w:t>next_var</w:t>
+            </w:r>
+            <w:proofErr w:type="spellEnd"/>
+            <w:r>
+              <w:t xml:space="preserve"> | E</w:t>
             </w:r>
           </w:p>
         </w:tc>
@@ -5165,6 +5321,7 @@
             <w:r>
               <w:t xml:space="preserve">datatype -&gt; </w:t>
             </w:r>
+            <w:proofErr w:type="spellStart"/>
             <w:r>
               <w:rPr>
                 <w:u w:val="single"/>
@@ -5172,6 +5329,7 @@
               </w:rPr>
               <w:t>int_keyword</w:t>
             </w:r>
+            <w:proofErr w:type="spellEnd"/>
             <w:r>
               <w:rPr>
                 <w:b/>
@@ -5187,6 +5345,7 @@
               </w:rPr>
               <w:t xml:space="preserve"> </w:t>
             </w:r>
+            <w:proofErr w:type="spellStart"/>
             <w:r>
               <w:rPr>
                 <w:u w:val="single"/>
@@ -5194,6 +5353,7 @@
               </w:rPr>
               <w:t>float_keyword</w:t>
             </w:r>
+            <w:proofErr w:type="spellEnd"/>
             <w:r>
               <w:rPr>
                 <w:b/>
@@ -5209,6 +5369,7 @@
               </w:rPr>
               <w:t xml:space="preserve"> </w:t>
             </w:r>
+            <w:proofErr w:type="spellStart"/>
             <w:r>
               <w:rPr>
                 <w:u w:val="single"/>
@@ -5216,6 +5377,7 @@
               </w:rPr>
               <w:t>string_keyword</w:t>
             </w:r>
+            <w:proofErr w:type="spellEnd"/>
             <w:r>
               <w:rPr>
                 <w:u w:val="single"/>
@@ -5225,6 +5387,7 @@
             <w:r>
               <w:t xml:space="preserve">| </w:t>
             </w:r>
+            <w:proofErr w:type="spellStart"/>
             <w:r>
               <w:rPr>
                 <w:u w:val="single"/>
@@ -5232,6 +5395,7 @@
               </w:rPr>
               <w:t>char_keyword</w:t>
             </w:r>
+            <w:proofErr w:type="spellEnd"/>
             <w:r>
               <w:t xml:space="preserve"> </w:t>
             </w:r>
@@ -5273,8 +5437,13 @@
             <w:pPr>
               <w:spacing w:line="360" w:lineRule="auto"/>
             </w:pPr>
-            <w:r>
-              <w:t xml:space="preserve">arr_dec -&gt; </w:t>
+            <w:proofErr w:type="spellStart"/>
+            <w:r>
+              <w:t>arr_dec</w:t>
+            </w:r>
+            <w:proofErr w:type="spellEnd"/>
+            <w:r>
+              <w:t xml:space="preserve"> -&gt; </w:t>
             </w:r>
             <w:r>
               <w:t>datatype</w:t>
@@ -5282,6 +5451,7 @@
             <w:r>
               <w:t xml:space="preserve"> </w:t>
             </w:r>
+            <w:proofErr w:type="spellStart"/>
             <w:r>
               <w:rPr>
                 <w:u w:val="single"/>
@@ -5296,9 +5466,11 @@
               </w:rPr>
               <w:t>keyword</w:t>
             </w:r>
+            <w:proofErr w:type="spellEnd"/>
             <w:r>
               <w:t xml:space="preserve"> </w:t>
             </w:r>
+            <w:proofErr w:type="spellStart"/>
             <w:r>
               <w:rPr>
                 <w:u w:val="single"/>
@@ -5306,6 +5478,7 @@
               </w:rPr>
               <w:t>var_identifier</w:t>
             </w:r>
+            <w:proofErr w:type="spellEnd"/>
             <w:r>
               <w:t xml:space="preserve"> </w:t>
             </w:r>
@@ -5374,16 +5547,30 @@
             <w:pPr>
               <w:spacing w:line="360" w:lineRule="auto"/>
             </w:pPr>
+            <w:proofErr w:type="spellStart"/>
             <w:r>
               <w:lastRenderedPageBreak/>
-              <w:t xml:space="preserve">lit_var -&gt; literal | </w:t>
-            </w:r>
-            <w:r>
-              <w:rPr>
-                <w:u w:val="single"/>
-                <w:shd w:val="clear" w:color="auto" w:fill="CCCCCC"/>
-              </w:rPr>
-              <w:t>var identifier</w:t>
+              <w:t>lit_var</w:t>
+            </w:r>
+            <w:proofErr w:type="spellEnd"/>
+            <w:r>
+              <w:t xml:space="preserve"> -&gt; literal | </w:t>
+            </w:r>
+            <w:proofErr w:type="spellStart"/>
+            <w:r>
+              <w:rPr>
+                <w:u w:val="single"/>
+                <w:shd w:val="clear" w:color="auto" w:fill="CCCCCC"/>
+              </w:rPr>
+              <w:t>var</w:t>
+            </w:r>
+            <w:proofErr w:type="spellEnd"/>
+            <w:r>
+              <w:rPr>
+                <w:u w:val="single"/>
+                <w:shd w:val="clear" w:color="auto" w:fill="CCCCCC"/>
+              </w:rPr>
+              <w:t xml:space="preserve"> identifier</w:t>
             </w:r>
           </w:p>
         </w:tc>
@@ -5460,15 +5647,29 @@
             <w:pPr>
               <w:spacing w:line="360" w:lineRule="auto"/>
             </w:pPr>
-            <w:r>
-              <w:t xml:space="preserve">var_assign -&gt; </w:t>
-            </w:r>
-            <w:r>
-              <w:rPr>
-                <w:u w:val="single"/>
-                <w:shd w:val="clear" w:color="auto" w:fill="CCCCCC"/>
-              </w:rPr>
-              <w:t>var identifier</w:t>
+            <w:proofErr w:type="spellStart"/>
+            <w:r>
+              <w:t>var_assign</w:t>
+            </w:r>
+            <w:proofErr w:type="spellEnd"/>
+            <w:r>
+              <w:t xml:space="preserve"> -&gt; </w:t>
+            </w:r>
+            <w:proofErr w:type="spellStart"/>
+            <w:r>
+              <w:rPr>
+                <w:u w:val="single"/>
+                <w:shd w:val="clear" w:color="auto" w:fill="CCCCCC"/>
+              </w:rPr>
+              <w:t>var</w:t>
+            </w:r>
+            <w:proofErr w:type="spellEnd"/>
+            <w:r>
+              <w:rPr>
+                <w:u w:val="single"/>
+                <w:shd w:val="clear" w:color="auto" w:fill="CCCCCC"/>
+              </w:rPr>
+              <w:t xml:space="preserve"> identifier</w:t>
             </w:r>
             <w:r>
               <w:rPr>
@@ -5489,8 +5690,13 @@
               </w:rPr>
               <w:t xml:space="preserve"> </w:t>
             </w:r>
-            <w:r>
-              <w:t xml:space="preserve">lit_var </w:t>
+            <w:proofErr w:type="spellStart"/>
+            <w:r>
+              <w:t>lit_var</w:t>
+            </w:r>
+            <w:proofErr w:type="spellEnd"/>
+            <w:r>
+              <w:t xml:space="preserve"> </w:t>
             </w:r>
             <w:r>
               <w:rPr>
@@ -5537,8 +5743,13 @@
             <w:pPr>
               <w:spacing w:line="360" w:lineRule="auto"/>
             </w:pPr>
-            <w:r>
-              <w:t xml:space="preserve">add_sub -&gt;  </w:t>
+            <w:proofErr w:type="spellStart"/>
+            <w:r>
+              <w:t>add_sub</w:t>
+            </w:r>
+            <w:proofErr w:type="spellEnd"/>
+            <w:r>
+              <w:t xml:space="preserve"> -&gt;  </w:t>
             </w:r>
             <w:r>
               <w:rPr>
@@ -5607,8 +5818,13 @@
             <w:pPr>
               <w:spacing w:line="360" w:lineRule="auto"/>
             </w:pPr>
-            <w:r>
-              <w:t xml:space="preserve">inc_dec -&gt; </w:t>
+            <w:proofErr w:type="spellStart"/>
+            <w:r>
+              <w:t>inc_dec</w:t>
+            </w:r>
+            <w:proofErr w:type="spellEnd"/>
+            <w:r>
+              <w:t xml:space="preserve"> -&gt; </w:t>
             </w:r>
             <w:r>
               <w:rPr>
@@ -5668,15 +5884,29 @@
             <w:pPr>
               <w:spacing w:line="360" w:lineRule="auto"/>
             </w:pPr>
-            <w:r>
-              <w:t xml:space="preserve">incdec_assign -&gt; </w:t>
-            </w:r>
-            <w:r>
-              <w:rPr>
-                <w:u w:val="single"/>
-                <w:shd w:val="clear" w:color="auto" w:fill="CCCCCC"/>
-              </w:rPr>
-              <w:t>var identifier</w:t>
+            <w:proofErr w:type="spellStart"/>
+            <w:r>
+              <w:t>incdec_assign</w:t>
+            </w:r>
+            <w:proofErr w:type="spellEnd"/>
+            <w:r>
+              <w:t xml:space="preserve"> -&gt; </w:t>
+            </w:r>
+            <w:proofErr w:type="spellStart"/>
+            <w:r>
+              <w:rPr>
+                <w:u w:val="single"/>
+                <w:shd w:val="clear" w:color="auto" w:fill="CCCCCC"/>
+              </w:rPr>
+              <w:t>var</w:t>
+            </w:r>
+            <w:proofErr w:type="spellEnd"/>
+            <w:r>
+              <w:rPr>
+                <w:u w:val="single"/>
+                <w:shd w:val="clear" w:color="auto" w:fill="CCCCCC"/>
+              </w:rPr>
+              <w:t xml:space="preserve"> identifier</w:t>
             </w:r>
             <w:r>
               <w:rPr>
@@ -5684,9 +5914,11 @@
               </w:rPr>
               <w:t xml:space="preserve"> </w:t>
             </w:r>
+            <w:proofErr w:type="spellStart"/>
             <w:r>
               <w:t>inc_dec</w:t>
             </w:r>
+            <w:proofErr w:type="spellEnd"/>
             <w:r>
               <w:rPr>
                 <w:b/>
@@ -5738,15 +5970,29 @@
             <w:pPr>
               <w:spacing w:line="360" w:lineRule="auto"/>
             </w:pPr>
-            <w:r>
-              <w:t xml:space="preserve">addsub_assign -&gt; </w:t>
-            </w:r>
-            <w:r>
-              <w:rPr>
-                <w:u w:val="single"/>
-                <w:shd w:val="clear" w:color="auto" w:fill="CCCCCC"/>
-              </w:rPr>
-              <w:t>var identifier</w:t>
+            <w:proofErr w:type="spellStart"/>
+            <w:r>
+              <w:t>addsub_assign</w:t>
+            </w:r>
+            <w:proofErr w:type="spellEnd"/>
+            <w:r>
+              <w:t xml:space="preserve"> -&gt; </w:t>
+            </w:r>
+            <w:proofErr w:type="spellStart"/>
+            <w:r>
+              <w:rPr>
+                <w:u w:val="single"/>
+                <w:shd w:val="clear" w:color="auto" w:fill="CCCCCC"/>
+              </w:rPr>
+              <w:t>var</w:t>
+            </w:r>
+            <w:proofErr w:type="spellEnd"/>
+            <w:r>
+              <w:rPr>
+                <w:u w:val="single"/>
+                <w:shd w:val="clear" w:color="auto" w:fill="CCCCCC"/>
+              </w:rPr>
+              <w:t xml:space="preserve"> identifier</w:t>
             </w:r>
             <w:r>
               <w:rPr>
@@ -5754,17 +6000,24 @@
               </w:rPr>
               <w:t xml:space="preserve"> </w:t>
             </w:r>
+            <w:proofErr w:type="spellStart"/>
             <w:r>
               <w:t>add_sub</w:t>
             </w:r>
+            <w:proofErr w:type="spellEnd"/>
             <w:r>
               <w:rPr>
                 <w:b/>
               </w:rPr>
               <w:t xml:space="preserve"> </w:t>
             </w:r>
-            <w:r>
-              <w:t xml:space="preserve">lit_var </w:t>
+            <w:proofErr w:type="spellStart"/>
+            <w:r>
+              <w:t>lit_var</w:t>
+            </w:r>
+            <w:proofErr w:type="spellEnd"/>
+            <w:r>
+              <w:t xml:space="preserve"> </w:t>
             </w:r>
             <w:r>
               <w:rPr>
@@ -5814,12 +6067,21 @@
             <w:r>
               <w:t xml:space="preserve">literal -&gt; </w:t>
             </w:r>
-            <w:r>
-              <w:rPr>
-                <w:u w:val="single"/>
-                <w:shd w:val="clear" w:color="auto" w:fill="CCCCCC"/>
-              </w:rPr>
-              <w:t>int literal</w:t>
+            <w:proofErr w:type="spellStart"/>
+            <w:r>
+              <w:rPr>
+                <w:u w:val="single"/>
+                <w:shd w:val="clear" w:color="auto" w:fill="CCCCCC"/>
+              </w:rPr>
+              <w:t>int</w:t>
+            </w:r>
+            <w:proofErr w:type="spellEnd"/>
+            <w:r>
+              <w:rPr>
+                <w:u w:val="single"/>
+                <w:shd w:val="clear" w:color="auto" w:fill="CCCCCC"/>
+              </w:rPr>
+              <w:t xml:space="preserve"> literal</w:t>
             </w:r>
             <w:r>
               <w:rPr>
@@ -5940,12 +6202,21 @@
             <w:r>
               <w:t xml:space="preserve">var_assign2 -&gt; </w:t>
             </w:r>
-            <w:r>
-              <w:rPr>
-                <w:u w:val="single"/>
-                <w:shd w:val="clear" w:color="auto" w:fill="CCCCCC"/>
-              </w:rPr>
-              <w:t>var identifier</w:t>
+            <w:proofErr w:type="spellStart"/>
+            <w:r>
+              <w:rPr>
+                <w:u w:val="single"/>
+                <w:shd w:val="clear" w:color="auto" w:fill="CCCCCC"/>
+              </w:rPr>
+              <w:t>var</w:t>
+            </w:r>
+            <w:proofErr w:type="spellEnd"/>
+            <w:r>
+              <w:rPr>
+                <w:u w:val="single"/>
+                <w:shd w:val="clear" w:color="auto" w:fill="CCCCCC"/>
+              </w:rPr>
+              <w:t xml:space="preserve"> identifier</w:t>
             </w:r>
             <w:r>
               <w:rPr>
@@ -6077,12 +6348,21 @@
             <w:r>
               <w:t xml:space="preserve"> | literal | </w:t>
             </w:r>
-            <w:r>
-              <w:rPr>
-                <w:u w:val="single"/>
-                <w:shd w:val="clear" w:color="auto" w:fill="CCCCCC"/>
-              </w:rPr>
-              <w:t>var identifier</w:t>
+            <w:proofErr w:type="spellStart"/>
+            <w:r>
+              <w:rPr>
+                <w:u w:val="single"/>
+                <w:shd w:val="clear" w:color="auto" w:fill="CCCCCC"/>
+              </w:rPr>
+              <w:t>var</w:t>
+            </w:r>
+            <w:proofErr w:type="spellEnd"/>
+            <w:r>
+              <w:rPr>
+                <w:u w:val="single"/>
+                <w:shd w:val="clear" w:color="auto" w:fill="CCCCCC"/>
+              </w:rPr>
+              <w:t xml:space="preserve"> identifier</w:t>
             </w:r>
             <w:r>
               <w:t xml:space="preserve"> | E</w:t>
@@ -6293,8 +6573,13 @@
             <w:pPr>
               <w:spacing w:line="360" w:lineRule="auto"/>
             </w:pPr>
-            <w:r>
-              <w:t xml:space="preserve">cond_op -&gt; </w:t>
+            <w:proofErr w:type="spellStart"/>
+            <w:r>
+              <w:t>cond_op</w:t>
+            </w:r>
+            <w:proofErr w:type="spellEnd"/>
+            <w:r>
+              <w:t xml:space="preserve"> -&gt; </w:t>
             </w:r>
             <w:r>
               <w:rPr>
@@ -6391,9 +6676,35 @@
             <w:pPr>
               <w:spacing w:line="360" w:lineRule="auto"/>
             </w:pPr>
-            <w:r>
-              <w:t>cond_expr -&gt; lit_var cond_op lit_var</w:t>
-            </w:r>
+            <w:proofErr w:type="spellStart"/>
+            <w:r>
+              <w:t>cond_expr</w:t>
+            </w:r>
+            <w:proofErr w:type="spellEnd"/>
+            <w:r>
+              <w:t xml:space="preserve"> -&gt; </w:t>
+            </w:r>
+            <w:proofErr w:type="spellStart"/>
+            <w:r>
+              <w:t>lit_var</w:t>
+            </w:r>
+            <w:proofErr w:type="spellEnd"/>
+            <w:r>
+              <w:t xml:space="preserve"> </w:t>
+            </w:r>
+            <w:proofErr w:type="spellStart"/>
+            <w:r>
+              <w:t>cond_op</w:t>
+            </w:r>
+            <w:proofErr w:type="spellEnd"/>
+            <w:r>
+              <w:t xml:space="preserve"> </w:t>
+            </w:r>
+            <w:proofErr w:type="spellStart"/>
+            <w:r>
+              <w:t>lit_var</w:t>
+            </w:r>
+            <w:proofErr w:type="spellEnd"/>
           </w:p>
         </w:tc>
         <w:tc>
@@ -6435,6 +6746,7 @@
             <w:r>
               <w:t xml:space="preserve">conditional -&gt; </w:t>
             </w:r>
+            <w:proofErr w:type="spellStart"/>
             <w:r>
               <w:rPr>
                 <w:u w:val="single"/>
@@ -6442,6 +6754,7 @@
               </w:rPr>
               <w:t>if_keyword</w:t>
             </w:r>
+            <w:proofErr w:type="spellEnd"/>
             <w:r>
               <w:rPr>
                 <w:b/>
@@ -6456,7 +6769,15 @@
               <w:t>Open Parenthesis</w:t>
             </w:r>
             <w:r>
-              <w:t xml:space="preserve"> cond_expr </w:t>
+              <w:t xml:space="preserve"> </w:t>
+            </w:r>
+            <w:proofErr w:type="spellStart"/>
+            <w:r>
+              <w:t>cond_expr</w:t>
+            </w:r>
+            <w:proofErr w:type="spellEnd"/>
+            <w:r>
+              <w:t xml:space="preserve"> </w:t>
             </w:r>
             <w:r>
               <w:lastRenderedPageBreak/>
@@ -6470,7 +6791,23 @@
               <w:t>Close Parenthesis</w:t>
             </w:r>
             <w:r>
-              <w:t xml:space="preserve"> code_block next_conditional </w:t>
+              <w:t xml:space="preserve"> </w:t>
+            </w:r>
+            <w:proofErr w:type="spellStart"/>
+            <w:r>
+              <w:t>code_block</w:t>
+            </w:r>
+            <w:proofErr w:type="spellEnd"/>
+            <w:r>
+              <w:t xml:space="preserve"> </w:t>
+            </w:r>
+            <w:proofErr w:type="spellStart"/>
+            <w:r>
+              <w:t>next_conditional</w:t>
+            </w:r>
+            <w:proofErr w:type="spellEnd"/>
+            <w:r>
+              <w:t xml:space="preserve"> </w:t>
             </w:r>
           </w:p>
         </w:tc>
@@ -6511,8 +6848,13 @@
             <w:pPr>
               <w:spacing w:line="360" w:lineRule="auto"/>
             </w:pPr>
-            <w:r>
-              <w:t>next_conditional -&gt;</w:t>
+            <w:proofErr w:type="spellStart"/>
+            <w:r>
+              <w:t>next_conditional</w:t>
+            </w:r>
+            <w:proofErr w:type="spellEnd"/>
+            <w:r>
+              <w:t xml:space="preserve"> -&gt;</w:t>
             </w:r>
             <w:r>
               <w:rPr>
@@ -6520,6 +6862,7 @@
               </w:rPr>
               <w:t xml:space="preserve"> </w:t>
             </w:r>
+            <w:proofErr w:type="spellStart"/>
             <w:r>
               <w:rPr>
                 <w:u w:val="single"/>
@@ -6527,6 +6870,7 @@
               </w:rPr>
               <w:t>elseif_keyword</w:t>
             </w:r>
+            <w:proofErr w:type="spellEnd"/>
             <w:r>
               <w:t xml:space="preserve"> </w:t>
             </w:r>
@@ -6538,7 +6882,15 @@
               <w:t>Open Parenthesis</w:t>
             </w:r>
             <w:r>
-              <w:t xml:space="preserve"> cond_expr </w:t>
+              <w:t xml:space="preserve"> </w:t>
+            </w:r>
+            <w:proofErr w:type="spellStart"/>
+            <w:r>
+              <w:t>cond_expr</w:t>
+            </w:r>
+            <w:proofErr w:type="spellEnd"/>
+            <w:r>
+              <w:t xml:space="preserve"> </w:t>
             </w:r>
             <w:r>
               <w:rPr>
@@ -6548,7 +6900,15 @@
               <w:t>Close Parenthesis</w:t>
             </w:r>
             <w:r>
-              <w:t xml:space="preserve"> code_block | next_conditonal2 | E</w:t>
+              <w:t xml:space="preserve"> </w:t>
+            </w:r>
+            <w:proofErr w:type="spellStart"/>
+            <w:r>
+              <w:t>code_block</w:t>
+            </w:r>
+            <w:proofErr w:type="spellEnd"/>
+            <w:r>
+              <w:t xml:space="preserve"> | next_conditonal2 | E</w:t>
             </w:r>
             <w:r>
               <w:rPr>
@@ -6597,6 +6957,7 @@
             <w:r>
               <w:t xml:space="preserve">next_conditional2 -&gt; </w:t>
             </w:r>
+            <w:proofErr w:type="spellStart"/>
             <w:r>
               <w:rPr>
                 <w:u w:val="single"/>
@@ -6604,14 +6965,20 @@
               </w:rPr>
               <w:t>else_keyword</w:t>
             </w:r>
+            <w:proofErr w:type="spellEnd"/>
             <w:r>
               <w:rPr>
                 <w:b/>
               </w:rPr>
               <w:t xml:space="preserve"> </w:t>
             </w:r>
-            <w:r>
-              <w:t>code_block | E</w:t>
+            <w:proofErr w:type="spellStart"/>
+            <w:r>
+              <w:t>code_block</w:t>
+            </w:r>
+            <w:proofErr w:type="spellEnd"/>
+            <w:r>
+              <w:t xml:space="preserve"> | E</w:t>
             </w:r>
           </w:p>
         </w:tc>
@@ -6688,6 +7055,7 @@
                 <w:color w:val="auto"/>
               </w:rPr>
             </w:pPr>
+            <w:proofErr w:type="spellStart"/>
             <w:r>
               <w:rPr>
                 <w:color w:val="auto"/>
@@ -6698,7 +7066,14 @@
               <w:rPr>
                 <w:color w:val="auto"/>
               </w:rPr>
-              <w:t xml:space="preserve">loop -&gt; </w:t>
+              <w:t>loop</w:t>
+            </w:r>
+            <w:proofErr w:type="spellEnd"/>
+            <w:r>
+              <w:rPr>
+                <w:color w:val="auto"/>
+              </w:rPr>
+              <w:t xml:space="preserve"> -&gt; </w:t>
             </w:r>
             <w:r>
               <w:rPr>
@@ -6777,12 +7152,14 @@
               </w:rPr>
               <w:t xml:space="preserve"> </w:t>
             </w:r>
+            <w:proofErr w:type="spellStart"/>
             <w:r>
               <w:rPr>
                 <w:color w:val="auto"/>
               </w:rPr>
               <w:t>cond_expr</w:t>
             </w:r>
+            <w:proofErr w:type="spellEnd"/>
             <w:r>
               <w:rPr>
                 <w:color w:val="auto"/>
@@ -6818,12 +7195,14 @@
               </w:rPr>
               <w:t xml:space="preserve"> </w:t>
             </w:r>
+            <w:proofErr w:type="spellStart"/>
             <w:r>
               <w:rPr>
                 <w:color w:val="auto"/>
               </w:rPr>
               <w:t>code_block</w:t>
             </w:r>
+            <w:proofErr w:type="spellEnd"/>
             <w:r>
               <w:rPr>
                 <w:b/>
@@ -6893,6 +7272,7 @@
                 <w:color w:val="auto"/>
               </w:rPr>
             </w:pPr>
+            <w:proofErr w:type="spellStart"/>
             <w:r>
               <w:rPr>
                 <w:color w:val="auto"/>
@@ -6903,7 +7283,14 @@
               <w:rPr>
                 <w:color w:val="auto"/>
               </w:rPr>
-              <w:t>loop -&gt;</w:t>
+              <w:t>loop</w:t>
+            </w:r>
+            <w:proofErr w:type="spellEnd"/>
+            <w:r>
+              <w:rPr>
+                <w:color w:val="auto"/>
+              </w:rPr>
+              <w:t xml:space="preserve"> -&gt;</w:t>
             </w:r>
             <w:r>
               <w:rPr>
@@ -6980,12 +7367,14 @@
               </w:rPr>
               <w:t xml:space="preserve"> </w:t>
             </w:r>
+            <w:proofErr w:type="spellStart"/>
             <w:r>
               <w:rPr>
                 <w:color w:val="auto"/>
               </w:rPr>
               <w:t>cond_expr</w:t>
             </w:r>
+            <w:proofErr w:type="spellEnd"/>
             <w:r>
               <w:rPr>
                 <w:color w:val="auto"/>
@@ -7021,12 +7410,14 @@
               </w:rPr>
               <w:t xml:space="preserve"> </w:t>
             </w:r>
+            <w:proofErr w:type="spellStart"/>
             <w:r>
               <w:rPr>
                 <w:color w:val="auto"/>
               </w:rPr>
               <w:t>code_block</w:t>
             </w:r>
+            <w:proofErr w:type="spellEnd"/>
             <w:r>
               <w:rPr>
                 <w:b/>
@@ -7096,6 +7487,7 @@
                 <w:color w:val="auto"/>
               </w:rPr>
             </w:pPr>
+            <w:proofErr w:type="spellStart"/>
             <w:r>
               <w:rPr>
                 <w:color w:val="auto"/>
@@ -7106,7 +7498,14 @@
               <w:rPr>
                 <w:color w:val="auto"/>
               </w:rPr>
-              <w:t xml:space="preserve">loop -&gt; </w:t>
+              <w:t>loop</w:t>
+            </w:r>
+            <w:proofErr w:type="spellEnd"/>
+            <w:r>
+              <w:rPr>
+                <w:color w:val="auto"/>
+              </w:rPr>
+              <w:t xml:space="preserve"> -&gt; </w:t>
             </w:r>
             <w:r>
               <w:rPr>
@@ -7178,12 +7577,14 @@
               </w:rPr>
               <w:t xml:space="preserve"> </w:t>
             </w:r>
+            <w:proofErr w:type="spellStart"/>
             <w:r>
               <w:rPr>
                 <w:color w:val="auto"/>
               </w:rPr>
               <w:t>code_block</w:t>
             </w:r>
+            <w:proofErr w:type="spellEnd"/>
             <w:r>
               <w:rPr>
                 <w:b/>
@@ -7234,12 +7635,14 @@
               </w:rPr>
               <w:t xml:space="preserve"> </w:t>
             </w:r>
+            <w:proofErr w:type="spellStart"/>
             <w:r>
               <w:rPr>
                 <w:color w:val="auto"/>
               </w:rPr>
               <w:t>cond_expr</w:t>
             </w:r>
+            <w:proofErr w:type="spellEnd"/>
             <w:r>
               <w:rPr>
                 <w:color w:val="auto"/>
@@ -7349,19 +7752,37 @@
                 <w:color w:val="auto"/>
               </w:rPr>
             </w:pPr>
-            <w:r>
-              <w:rPr>
-                <w:color w:val="auto"/>
-              </w:rPr>
-              <w:t xml:space="preserve">param -&gt; datatype </w:t>
-            </w:r>
-            <w:r>
-              <w:rPr>
-                <w:color w:val="auto"/>
-                <w:u w:val="single"/>
-                <w:shd w:val="clear" w:color="auto" w:fill="CCCCCC"/>
-              </w:rPr>
-              <w:t>var identifier</w:t>
+            <w:proofErr w:type="spellStart"/>
+            <w:r>
+              <w:rPr>
+                <w:color w:val="auto"/>
+              </w:rPr>
+              <w:t>param</w:t>
+            </w:r>
+            <w:proofErr w:type="spellEnd"/>
+            <w:r>
+              <w:rPr>
+                <w:color w:val="auto"/>
+              </w:rPr>
+              <w:t xml:space="preserve"> -&gt; datatype </w:t>
+            </w:r>
+            <w:proofErr w:type="spellStart"/>
+            <w:r>
+              <w:rPr>
+                <w:color w:val="auto"/>
+                <w:u w:val="single"/>
+                <w:shd w:val="clear" w:color="auto" w:fill="CCCCCC"/>
+              </w:rPr>
+              <w:t>var</w:t>
+            </w:r>
+            <w:proofErr w:type="spellEnd"/>
+            <w:r>
+              <w:rPr>
+                <w:color w:val="auto"/>
+                <w:u w:val="single"/>
+                <w:shd w:val="clear" w:color="auto" w:fill="CCCCCC"/>
+              </w:rPr>
+              <w:t xml:space="preserve"> identifier</w:t>
             </w:r>
             <w:r>
               <w:rPr>
@@ -7369,20 +7790,45 @@
               </w:rPr>
               <w:t xml:space="preserve"> | </w:t>
             </w:r>
-            <w:r>
-              <w:rPr>
-                <w:color w:val="auto"/>
-                <w:u w:val="single"/>
-                <w:shd w:val="clear" w:color="auto" w:fill="CCCCCC"/>
-              </w:rPr>
-              <w:t>var identifier</w:t>
-            </w:r>
-            <w:r>
-              <w:rPr>
-                <w:color w:val="auto"/>
-              </w:rPr>
-              <w:t xml:space="preserve"> | param </w:t>
-            </w:r>
+            <w:proofErr w:type="spellStart"/>
+            <w:r>
+              <w:rPr>
+                <w:color w:val="auto"/>
+                <w:u w:val="single"/>
+                <w:shd w:val="clear" w:color="auto" w:fill="CCCCCC"/>
+              </w:rPr>
+              <w:t>var</w:t>
+            </w:r>
+            <w:proofErr w:type="spellEnd"/>
+            <w:r>
+              <w:rPr>
+                <w:color w:val="auto"/>
+                <w:u w:val="single"/>
+                <w:shd w:val="clear" w:color="auto" w:fill="CCCCCC"/>
+              </w:rPr>
+              <w:t xml:space="preserve"> identifier</w:t>
+            </w:r>
+            <w:r>
+              <w:rPr>
+                <w:color w:val="auto"/>
+              </w:rPr>
+              <w:t xml:space="preserve"> | </w:t>
+            </w:r>
+            <w:proofErr w:type="spellStart"/>
+            <w:r>
+              <w:rPr>
+                <w:color w:val="auto"/>
+              </w:rPr>
+              <w:t>param</w:t>
+            </w:r>
+            <w:proofErr w:type="spellEnd"/>
+            <w:r>
+              <w:rPr>
+                <w:color w:val="auto"/>
+              </w:rPr>
+              <w:t xml:space="preserve"> </w:t>
+            </w:r>
+            <w:proofErr w:type="spellStart"/>
             <w:r>
               <w:rPr>
                 <w:color w:val="auto"/>
@@ -7391,18 +7837,33 @@
               </w:rPr>
               <w:t>seperator</w:t>
             </w:r>
-            <w:r>
-              <w:rPr>
-                <w:color w:val="auto"/>
-              </w:rPr>
-              <w:t xml:space="preserve"> param | expr</w:t>
-            </w:r>
+            <w:proofErr w:type="spellEnd"/>
             <w:r>
               <w:rPr>
                 <w:color w:val="auto"/>
               </w:rPr>
               <w:t xml:space="preserve"> </w:t>
             </w:r>
+            <w:proofErr w:type="spellStart"/>
+            <w:r>
+              <w:rPr>
+                <w:color w:val="auto"/>
+              </w:rPr>
+              <w:t>param</w:t>
+            </w:r>
+            <w:proofErr w:type="spellEnd"/>
+            <w:r>
+              <w:rPr>
+                <w:color w:val="auto"/>
+              </w:rPr>
+              <w:t xml:space="preserve"> | expr</w:t>
+            </w:r>
+            <w:r>
+              <w:rPr>
+                <w:color w:val="auto"/>
+              </w:rPr>
+              <w:t xml:space="preserve"> </w:t>
+            </w:r>
             <w:r>
               <w:rPr>
                 <w:color w:val="auto"/>
@@ -7437,8 +7898,6 @@
             </w:r>
           </w:p>
         </w:tc>
-        <w:bookmarkStart w:id="5" w:name="_GoBack"/>
-        <w:bookmarkEnd w:id="5"/>
       </w:tr>
       <w:tr>
         <w:tc>
@@ -7459,19 +7918,27 @@
                 <w:color w:val="auto"/>
               </w:rPr>
             </w:pPr>
-            <w:commentRangeStart w:id="6"/>
-            <w:r>
-              <w:rPr>
-                <w:color w:val="auto"/>
-              </w:rPr>
-              <w:t xml:space="preserve">func_def </w:t>
-            </w:r>
-            <w:commentRangeEnd w:id="6"/>
+            <w:commentRangeStart w:id="5"/>
+            <w:proofErr w:type="spellStart"/>
+            <w:r>
+              <w:rPr>
+                <w:color w:val="auto"/>
+              </w:rPr>
+              <w:t>func_def</w:t>
+            </w:r>
+            <w:proofErr w:type="spellEnd"/>
+            <w:r>
+              <w:rPr>
+                <w:color w:val="auto"/>
+              </w:rPr>
+              <w:t xml:space="preserve"> </w:t>
+            </w:r>
+            <w:commentRangeEnd w:id="5"/>
             <w:r>
               <w:rPr>
                 <w:rStyle w:val="CommentReference"/>
               </w:rPr>
-              <w:commentReference w:id="6"/>
+              <w:commentReference w:id="5"/>
             </w:r>
             <w:r>
               <w:rPr>
@@ -7479,6 +7946,7 @@
               </w:rPr>
               <w:t xml:space="preserve">-&gt; datatype </w:t>
             </w:r>
+            <w:proofErr w:type="spellStart"/>
             <w:r>
               <w:rPr>
                 <w:color w:val="auto"/>
@@ -7487,6 +7955,7 @@
               </w:rPr>
               <w:t>func_name</w:t>
             </w:r>
+            <w:proofErr w:type="spellEnd"/>
             <w:r>
               <w:rPr>
                 <w:color w:val="auto"/>
@@ -7505,7 +7974,21 @@
               <w:rPr>
                 <w:color w:val="auto"/>
               </w:rPr>
-              <w:t xml:space="preserve"> param </w:t>
+              <w:t xml:space="preserve"> </w:t>
+            </w:r>
+            <w:proofErr w:type="spellStart"/>
+            <w:r>
+              <w:rPr>
+                <w:color w:val="auto"/>
+              </w:rPr>
+              <w:t>param</w:t>
+            </w:r>
+            <w:proofErr w:type="spellEnd"/>
+            <w:r>
+              <w:rPr>
+                <w:color w:val="auto"/>
+              </w:rPr>
+              <w:t xml:space="preserve"> </w:t>
             </w:r>
             <w:r>
               <w:rPr>
@@ -7521,12 +8004,14 @@
               </w:rPr>
               <w:t xml:space="preserve"> </w:t>
             </w:r>
+            <w:proofErr w:type="spellStart"/>
             <w:r>
               <w:rPr>
                 <w:color w:val="auto"/>
               </w:rPr>
               <w:t>code_block</w:t>
             </w:r>
+            <w:proofErr w:type="spellEnd"/>
           </w:p>
         </w:tc>
         <w:tc>
@@ -7574,12 +8059,21 @@
                 <w:color w:val="auto"/>
               </w:rPr>
             </w:pPr>
-            <w:r>
-              <w:rPr>
-                <w:color w:val="auto"/>
-              </w:rPr>
-              <w:t xml:space="preserve">func_call -&gt; </w:t>
-            </w:r>
+            <w:proofErr w:type="spellStart"/>
+            <w:r>
+              <w:rPr>
+                <w:color w:val="auto"/>
+              </w:rPr>
+              <w:t>func_call</w:t>
+            </w:r>
+            <w:proofErr w:type="spellEnd"/>
+            <w:r>
+              <w:rPr>
+                <w:color w:val="auto"/>
+              </w:rPr>
+              <w:t xml:space="preserve"> -&gt; </w:t>
+            </w:r>
+            <w:proofErr w:type="spellStart"/>
             <w:r>
               <w:rPr>
                 <w:color w:val="auto"/>
@@ -7588,6 +8082,7 @@
               </w:rPr>
               <w:t>func_name</w:t>
             </w:r>
+            <w:proofErr w:type="spellEnd"/>
             <w:r>
               <w:rPr>
                 <w:color w:val="auto"/>
@@ -7608,12 +8103,14 @@
               </w:rPr>
               <w:t xml:space="preserve"> </w:t>
             </w:r>
+            <w:proofErr w:type="spellStart"/>
             <w:r>
               <w:rPr>
                 <w:color w:val="auto"/>
               </w:rPr>
               <w:t>param</w:t>
             </w:r>
+            <w:proofErr w:type="spellEnd"/>
             <w:r>
               <w:rPr>
                 <w:color w:val="auto"/>
@@ -7721,8 +8218,13 @@
             <w:pPr>
               <w:spacing w:line="360" w:lineRule="auto"/>
             </w:pPr>
-            <w:r>
-              <w:t xml:space="preserve">code_block -&gt; </w:t>
+            <w:proofErr w:type="spellStart"/>
+            <w:r>
+              <w:t>code_block</w:t>
+            </w:r>
+            <w:proofErr w:type="spellEnd"/>
+            <w:r>
+              <w:t xml:space="preserve"> -&gt; </w:t>
             </w:r>
             <w:r>
               <w:rPr>
@@ -7821,18 +8323,73 @@
               <w:t>statement -&gt;</w:t>
             </w:r>
             <w:r>
-              <w:t xml:space="preserve"> var_dec | var_init | arr_dec | var_assign | </w:t>
-            </w:r>
+              <w:t xml:space="preserve"> </w:t>
+            </w:r>
+            <w:proofErr w:type="spellStart"/>
+            <w:r>
+              <w:t>var_dec</w:t>
+            </w:r>
+            <w:proofErr w:type="spellEnd"/>
+            <w:r>
+              <w:t xml:space="preserve"> | </w:t>
+            </w:r>
+            <w:proofErr w:type="spellStart"/>
+            <w:r>
+              <w:t>var_init</w:t>
+            </w:r>
+            <w:proofErr w:type="spellEnd"/>
+            <w:r>
+              <w:t xml:space="preserve"> | </w:t>
+            </w:r>
+            <w:proofErr w:type="spellStart"/>
+            <w:r>
+              <w:t>arr_dec</w:t>
+            </w:r>
+            <w:proofErr w:type="spellEnd"/>
+            <w:r>
+              <w:t xml:space="preserve"> | </w:t>
+            </w:r>
+            <w:proofErr w:type="spellStart"/>
+            <w:r>
+              <w:t>var_assign</w:t>
+            </w:r>
+            <w:proofErr w:type="spellEnd"/>
+            <w:r>
+              <w:t xml:space="preserve"> | </w:t>
+            </w:r>
+            <w:proofErr w:type="spellStart"/>
             <w:r>
               <w:lastRenderedPageBreak/>
-              <w:t>incdec_assign |</w:t>
+              <w:t>incdec_assign</w:t>
+            </w:r>
+            <w:proofErr w:type="spellEnd"/>
+            <w:r>
+              <w:t xml:space="preserve"> |</w:t>
             </w:r>
             <w:r>
               <w:t xml:space="preserve"> </w:t>
             </w:r>
-            <w:r>
-              <w:t>addsub_assign | var_assign2 | conditional | loop | func_def | func_call</w:t>
-            </w:r>
+            <w:proofErr w:type="spellStart"/>
+            <w:r>
+              <w:t>addsub_assign</w:t>
+            </w:r>
+            <w:proofErr w:type="spellEnd"/>
+            <w:r>
+              <w:t xml:space="preserve"> | var_assign2 | conditional | loop | </w:t>
+            </w:r>
+            <w:proofErr w:type="spellStart"/>
+            <w:r>
+              <w:t>func_def</w:t>
+            </w:r>
+            <w:proofErr w:type="spellEnd"/>
+            <w:r>
+              <w:t xml:space="preserve"> | </w:t>
+            </w:r>
+            <w:proofErr w:type="spellStart"/>
+            <w:r>
+              <w:t>func_call</w:t>
+            </w:r>
+            <w:proofErr w:type="spellEnd"/>
           </w:p>
         </w:tc>
         <w:tc>
@@ -7975,16 +8532,16 @@
     </w:tbl>
     <w:p/>
     <w:p>
-      <w:commentRangeStart w:id="7"/>
+      <w:commentRangeStart w:id="6"/>
       <w:r>
         <w:t>You are missing production rules that cover arrays – Sir Thomas</w:t>
       </w:r>
-      <w:commentRangeEnd w:id="7"/>
+      <w:commentRangeEnd w:id="6"/>
       <w:r>
         <w:rPr>
           <w:rStyle w:val="CommentReference"/>
         </w:rPr>
-        <w:commentReference w:id="7"/>
+        <w:commentReference w:id="6"/>
       </w:r>
     </w:p>
     <w:p/>
@@ -8006,7 +8563,15 @@
         <w:ind w:left="720" w:firstLine="720"/>
       </w:pPr>
       <w:r>
-        <w:t>1. void – neuter</w:t>
+        <w:t xml:space="preserve">1. </w:t>
+      </w:r>
+      <w:proofErr w:type="gramStart"/>
+      <w:r>
+        <w:t>void</w:t>
+      </w:r>
+      <w:proofErr w:type="gramEnd"/>
+      <w:r>
+        <w:t xml:space="preserve"> – neuter</w:t>
       </w:r>
     </w:p>
     <w:p>
@@ -8026,9 +8591,35 @@
       <w:r>
         <w:t xml:space="preserve">1. </w:t>
       </w:r>
+      <w:commentRangeStart w:id="7"/>
       <w:commentRangeStart w:id="8"/>
-      <w:r>
-        <w:t>add printf, scanf</w:t>
+      <w:proofErr w:type="gramStart"/>
+      <w:r>
+        <w:t>add</w:t>
+      </w:r>
+      <w:proofErr w:type="gramEnd"/>
+      <w:r>
+        <w:t xml:space="preserve"> </w:t>
+      </w:r>
+      <w:proofErr w:type="spellStart"/>
+      <w:r>
+        <w:t>printf</w:t>
+      </w:r>
+      <w:proofErr w:type="spellEnd"/>
+      <w:r>
+        <w:t xml:space="preserve">, </w:t>
+      </w:r>
+      <w:proofErr w:type="spellStart"/>
+      <w:r>
+        <w:t>scanf</w:t>
+      </w:r>
+      <w:commentRangeEnd w:id="7"/>
+      <w:proofErr w:type="spellEnd"/>
+      <w:r>
+        <w:rPr>
+          <w:rStyle w:val="CommentReference"/>
+        </w:rPr>
+        <w:commentReference w:id="7"/>
       </w:r>
       <w:commentRangeEnd w:id="8"/>
       <w:r>
@@ -8073,8 +8664,61 @@
       </w:r>
       <w:r>
         <w:br/>
-        <w:t>My comment: I think gayahin nalang natin yung sa midterm natin. Yeah yeah</w:t>
-      </w:r>
+        <w:t xml:space="preserve">My comment: I think </w:t>
+      </w:r>
+      <w:proofErr w:type="spellStart"/>
+      <w:r>
+        <w:t>gayahin</w:t>
+      </w:r>
+      <w:proofErr w:type="spellEnd"/>
+      <w:r>
+        <w:t xml:space="preserve"> </w:t>
+      </w:r>
+      <w:proofErr w:type="spellStart"/>
+      <w:r>
+        <w:t>nalang</w:t>
+      </w:r>
+      <w:proofErr w:type="spellEnd"/>
+      <w:r>
+        <w:t xml:space="preserve"> </w:t>
+      </w:r>
+      <w:proofErr w:type="spellStart"/>
+      <w:r>
+        <w:t>natin</w:t>
+      </w:r>
+      <w:proofErr w:type="spellEnd"/>
+      <w:r>
+        <w:t xml:space="preserve"> </w:t>
+      </w:r>
+      <w:proofErr w:type="spellStart"/>
+      <w:r>
+        <w:t>yung</w:t>
+      </w:r>
+      <w:proofErr w:type="spellEnd"/>
+      <w:r>
+        <w:t xml:space="preserve"> </w:t>
+      </w:r>
+      <w:proofErr w:type="spellStart"/>
+      <w:r>
+        <w:t>sa</w:t>
+      </w:r>
+      <w:proofErr w:type="spellEnd"/>
+      <w:r>
+        <w:t xml:space="preserve"> midterm </w:t>
+      </w:r>
+      <w:proofErr w:type="spellStart"/>
+      <w:r>
+        <w:t>natin</w:t>
+      </w:r>
+      <w:proofErr w:type="spellEnd"/>
+      <w:r>
+        <w:t xml:space="preserve">. Yeah </w:t>
+      </w:r>
+      <w:proofErr w:type="spellStart"/>
+      <w:r>
+        <w:t>yeah</w:t>
+      </w:r>
+      <w:proofErr w:type="spellEnd"/>
     </w:p>
   </w:comment>
   <w:comment w:id="1" w:author="Anne Marielle Bagamaspad" w:date="2016-03-19T01:47:00Z" w:initials="AMB">
@@ -8107,11 +8751,75 @@
         </w:rPr>
         <w:annotationRef/>
       </w:r>
+      <w:proofErr w:type="spellStart"/>
       <w:r>
         <w:rPr>
           <w:rStyle w:val="CommentReference"/>
         </w:rPr>
-        <w:t>Nirevise ko to sa project pero may limitations na:</w:t>
+        <w:t>Nirevise</w:t>
+      </w:r>
+      <w:proofErr w:type="spellEnd"/>
+      <w:r>
+        <w:rPr>
+          <w:rStyle w:val="CommentReference"/>
+        </w:rPr>
+        <w:t xml:space="preserve"> </w:t>
+      </w:r>
+      <w:proofErr w:type="spellStart"/>
+      <w:r>
+        <w:rPr>
+          <w:rStyle w:val="CommentReference"/>
+        </w:rPr>
+        <w:t>ko</w:t>
+      </w:r>
+      <w:proofErr w:type="spellEnd"/>
+      <w:r>
+        <w:rPr>
+          <w:rStyle w:val="CommentReference"/>
+        </w:rPr>
+        <w:t xml:space="preserve"> to </w:t>
+      </w:r>
+      <w:proofErr w:type="spellStart"/>
+      <w:r>
+        <w:rPr>
+          <w:rStyle w:val="CommentReference"/>
+        </w:rPr>
+        <w:t>sa</w:t>
+      </w:r>
+      <w:proofErr w:type="spellEnd"/>
+      <w:r>
+        <w:rPr>
+          <w:rStyle w:val="CommentReference"/>
+        </w:rPr>
+        <w:t xml:space="preserve"> project </w:t>
+      </w:r>
+      <w:proofErr w:type="spellStart"/>
+      <w:r>
+        <w:rPr>
+          <w:rStyle w:val="CommentReference"/>
+        </w:rPr>
+        <w:t>pero</w:t>
+      </w:r>
+      <w:proofErr w:type="spellEnd"/>
+      <w:r>
+        <w:rPr>
+          <w:rStyle w:val="CommentReference"/>
+        </w:rPr>
+        <w:t xml:space="preserve"> may limitations </w:t>
+      </w:r>
+      <w:proofErr w:type="spellStart"/>
+      <w:r>
+        <w:rPr>
+          <w:rStyle w:val="CommentReference"/>
+        </w:rPr>
+        <w:t>na</w:t>
+      </w:r>
+      <w:proofErr w:type="spellEnd"/>
+      <w:r>
+        <w:rPr>
+          <w:rStyle w:val="CommentReference"/>
+        </w:rPr>
+        <w:t>:</w:t>
       </w:r>
     </w:p>
     <w:p>
@@ -8129,11 +8837,89 @@
           <w:rStyle w:val="CommentReference"/>
         </w:rPr>
       </w:pPr>
+      <w:proofErr w:type="spellStart"/>
       <w:r>
         <w:rPr>
           <w:rStyle w:val="CommentReference"/>
         </w:rPr>
-        <w:t>Bawal na yung ganito (magkasama different datatypes in one declaration): int x, float y;</w:t>
+        <w:t>Bawal</w:t>
+      </w:r>
+      <w:proofErr w:type="spellEnd"/>
+      <w:r>
+        <w:rPr>
+          <w:rStyle w:val="CommentReference"/>
+        </w:rPr>
+        <w:t xml:space="preserve"> </w:t>
+      </w:r>
+      <w:proofErr w:type="spellStart"/>
+      <w:r>
+        <w:rPr>
+          <w:rStyle w:val="CommentReference"/>
+        </w:rPr>
+        <w:t>na</w:t>
+      </w:r>
+      <w:proofErr w:type="spellEnd"/>
+      <w:r>
+        <w:rPr>
+          <w:rStyle w:val="CommentReference"/>
+        </w:rPr>
+        <w:t xml:space="preserve"> </w:t>
+      </w:r>
+      <w:proofErr w:type="spellStart"/>
+      <w:r>
+        <w:rPr>
+          <w:rStyle w:val="CommentReference"/>
+        </w:rPr>
+        <w:t>yung</w:t>
+      </w:r>
+      <w:proofErr w:type="spellEnd"/>
+      <w:r>
+        <w:rPr>
+          <w:rStyle w:val="CommentReference"/>
+        </w:rPr>
+        <w:t xml:space="preserve"> </w:t>
+      </w:r>
+      <w:proofErr w:type="spellStart"/>
+      <w:r>
+        <w:rPr>
+          <w:rStyle w:val="CommentReference"/>
+        </w:rPr>
+        <w:t>ganito</w:t>
+      </w:r>
+      <w:proofErr w:type="spellEnd"/>
+      <w:r>
+        <w:rPr>
+          <w:rStyle w:val="CommentReference"/>
+        </w:rPr>
+        <w:t xml:space="preserve"> (</w:t>
+      </w:r>
+      <w:proofErr w:type="spellStart"/>
+      <w:r>
+        <w:rPr>
+          <w:rStyle w:val="CommentReference"/>
+        </w:rPr>
+        <w:t>magkasama</w:t>
+      </w:r>
+      <w:proofErr w:type="spellEnd"/>
+      <w:r>
+        <w:rPr>
+          <w:rStyle w:val="CommentReference"/>
+        </w:rPr>
+        <w:t xml:space="preserve"> different datatypes in one declaration): </w:t>
+      </w:r>
+      <w:proofErr w:type="spellStart"/>
+      <w:r>
+        <w:rPr>
+          <w:rStyle w:val="CommentReference"/>
+        </w:rPr>
+        <w:t>int</w:t>
+      </w:r>
+      <w:proofErr w:type="spellEnd"/>
+      <w:r>
+        <w:rPr>
+          <w:rStyle w:val="CommentReference"/>
+        </w:rPr>
+        <w:t xml:space="preserve"> x, float y;</w:t>
       </w:r>
     </w:p>
     <w:p>
@@ -8143,11 +8929,61 @@
           <w:rStyle w:val="CommentReference"/>
         </w:rPr>
       </w:pPr>
+      <w:proofErr w:type="spellStart"/>
       <w:r>
         <w:rPr>
           <w:rStyle w:val="CommentReference"/>
         </w:rPr>
-        <w:t>Ganto lang pwede: int x, y, z;</w:t>
+        <w:t>Ganto</w:t>
+      </w:r>
+      <w:proofErr w:type="spellEnd"/>
+      <w:r>
+        <w:rPr>
+          <w:rStyle w:val="CommentReference"/>
+        </w:rPr>
+        <w:t xml:space="preserve"> </w:t>
+      </w:r>
+      <w:proofErr w:type="spellStart"/>
+      <w:r>
+        <w:rPr>
+          <w:rStyle w:val="CommentReference"/>
+        </w:rPr>
+        <w:t>lang</w:t>
+      </w:r>
+      <w:proofErr w:type="spellEnd"/>
+      <w:r>
+        <w:rPr>
+          <w:rStyle w:val="CommentReference"/>
+        </w:rPr>
+        <w:t xml:space="preserve"> </w:t>
+      </w:r>
+      <w:proofErr w:type="spellStart"/>
+      <w:r>
+        <w:rPr>
+          <w:rStyle w:val="CommentReference"/>
+        </w:rPr>
+        <w:t>pwede</w:t>
+      </w:r>
+      <w:proofErr w:type="spellEnd"/>
+      <w:r>
+        <w:rPr>
+          <w:rStyle w:val="CommentReference"/>
+        </w:rPr>
+        <w:t xml:space="preserve">: </w:t>
+      </w:r>
+      <w:proofErr w:type="spellStart"/>
+      <w:r>
+        <w:rPr>
+          <w:rStyle w:val="CommentReference"/>
+        </w:rPr>
+        <w:t>int</w:t>
+      </w:r>
+      <w:proofErr w:type="spellEnd"/>
+      <w:r>
+        <w:rPr>
+          <w:rStyle w:val="CommentReference"/>
+        </w:rPr>
+        <w:t xml:space="preserve"> x, y, z;</w:t>
       </w:r>
     </w:p>
     <w:p>
@@ -8165,11 +9001,159 @@
           <w:rStyle w:val="CommentReference"/>
         </w:rPr>
       </w:pPr>
+      <w:proofErr w:type="spellStart"/>
       <w:r>
         <w:rPr>
           <w:rStyle w:val="CommentReference"/>
         </w:rPr>
-        <w:t>Cinombine ko na rin cases ng arrays sa CFG, revised na rin itsura nya. Ganto itsura:</w:t>
+        <w:t>Cinombine</w:t>
+      </w:r>
+      <w:proofErr w:type="spellEnd"/>
+      <w:r>
+        <w:rPr>
+          <w:rStyle w:val="CommentReference"/>
+        </w:rPr>
+        <w:t xml:space="preserve"> </w:t>
+      </w:r>
+      <w:proofErr w:type="spellStart"/>
+      <w:r>
+        <w:rPr>
+          <w:rStyle w:val="CommentReference"/>
+        </w:rPr>
+        <w:t>ko</w:t>
+      </w:r>
+      <w:proofErr w:type="spellEnd"/>
+      <w:r>
+        <w:rPr>
+          <w:rStyle w:val="CommentReference"/>
+        </w:rPr>
+        <w:t xml:space="preserve"> </w:t>
+      </w:r>
+      <w:proofErr w:type="spellStart"/>
+      <w:r>
+        <w:rPr>
+          <w:rStyle w:val="CommentReference"/>
+        </w:rPr>
+        <w:t>na</w:t>
+      </w:r>
+      <w:proofErr w:type="spellEnd"/>
+      <w:r>
+        <w:rPr>
+          <w:rStyle w:val="CommentReference"/>
+        </w:rPr>
+        <w:t xml:space="preserve"> </w:t>
+      </w:r>
+      <w:proofErr w:type="spellStart"/>
+      <w:r>
+        <w:rPr>
+          <w:rStyle w:val="CommentReference"/>
+        </w:rPr>
+        <w:t>rin</w:t>
+      </w:r>
+      <w:proofErr w:type="spellEnd"/>
+      <w:r>
+        <w:rPr>
+          <w:rStyle w:val="CommentReference"/>
+        </w:rPr>
+        <w:t xml:space="preserve"> cases ng arrays </w:t>
+      </w:r>
+      <w:proofErr w:type="spellStart"/>
+      <w:r>
+        <w:rPr>
+          <w:rStyle w:val="CommentReference"/>
+        </w:rPr>
+        <w:t>sa</w:t>
+      </w:r>
+      <w:proofErr w:type="spellEnd"/>
+      <w:r>
+        <w:rPr>
+          <w:rStyle w:val="CommentReference"/>
+        </w:rPr>
+        <w:t xml:space="preserve"> CFG, revised </w:t>
+      </w:r>
+      <w:proofErr w:type="spellStart"/>
+      <w:r>
+        <w:rPr>
+          <w:rStyle w:val="CommentReference"/>
+        </w:rPr>
+        <w:t>na</w:t>
+      </w:r>
+      <w:proofErr w:type="spellEnd"/>
+      <w:r>
+        <w:rPr>
+          <w:rStyle w:val="CommentReference"/>
+        </w:rPr>
+        <w:t xml:space="preserve"> </w:t>
+      </w:r>
+      <w:proofErr w:type="spellStart"/>
+      <w:r>
+        <w:rPr>
+          <w:rStyle w:val="CommentReference"/>
+        </w:rPr>
+        <w:t>rin</w:t>
+      </w:r>
+      <w:proofErr w:type="spellEnd"/>
+      <w:r>
+        <w:rPr>
+          <w:rStyle w:val="CommentReference"/>
+        </w:rPr>
+        <w:t xml:space="preserve"> </w:t>
+      </w:r>
+      <w:proofErr w:type="spellStart"/>
+      <w:r>
+        <w:rPr>
+          <w:rStyle w:val="CommentReference"/>
+        </w:rPr>
+        <w:t>itsura</w:t>
+      </w:r>
+      <w:proofErr w:type="spellEnd"/>
+      <w:r>
+        <w:rPr>
+          <w:rStyle w:val="CommentReference"/>
+        </w:rPr>
+        <w:t xml:space="preserve"> </w:t>
+      </w:r>
+      <w:proofErr w:type="spellStart"/>
+      <w:r>
+        <w:rPr>
+          <w:rStyle w:val="CommentReference"/>
+        </w:rPr>
+        <w:t>nya</w:t>
+      </w:r>
+      <w:proofErr w:type="spellEnd"/>
+      <w:r>
+        <w:rPr>
+          <w:rStyle w:val="CommentReference"/>
+        </w:rPr>
+        <w:t xml:space="preserve">. </w:t>
+      </w:r>
+      <w:proofErr w:type="spellStart"/>
+      <w:r>
+        <w:rPr>
+          <w:rStyle w:val="CommentReference"/>
+        </w:rPr>
+        <w:t>Ganto</w:t>
+      </w:r>
+      <w:proofErr w:type="spellEnd"/>
+      <w:r>
+        <w:rPr>
+          <w:rStyle w:val="CommentReference"/>
+        </w:rPr>
+        <w:t xml:space="preserve"> </w:t>
+      </w:r>
+      <w:proofErr w:type="spellStart"/>
+      <w:r>
+        <w:rPr>
+          <w:rStyle w:val="CommentReference"/>
+        </w:rPr>
+        <w:t>itsura</w:t>
+      </w:r>
+      <w:proofErr w:type="spellEnd"/>
+      <w:r>
+        <w:rPr>
+          <w:rStyle w:val="CommentReference"/>
+        </w:rPr>
+        <w:t>:</w:t>
       </w:r>
     </w:p>
     <w:p>
@@ -8192,8 +9176,34 @@
       <w:pPr>
         <w:pStyle w:val="CommentText"/>
       </w:pPr>
-      <w:r>
-        <w:t>int[] arr; -&gt; sheep spider arr;</w:t>
+      <w:proofErr w:type="spellStart"/>
+      <w:proofErr w:type="gramStart"/>
+      <w:r>
+        <w:t>int</w:t>
+      </w:r>
+      <w:proofErr w:type="spellEnd"/>
+      <w:r>
+        <w:t>[</w:t>
+      </w:r>
+      <w:proofErr w:type="gramEnd"/>
+      <w:r>
+        <w:t xml:space="preserve">] </w:t>
+      </w:r>
+      <w:proofErr w:type="spellStart"/>
+      <w:r>
+        <w:t>arr</w:t>
+      </w:r>
+      <w:proofErr w:type="spellEnd"/>
+      <w:r>
+        <w:t xml:space="preserve">; -&gt; sheep spider </w:t>
+      </w:r>
+      <w:proofErr w:type="spellStart"/>
+      <w:r>
+        <w:t>arr</w:t>
+      </w:r>
+      <w:proofErr w:type="spellEnd"/>
+      <w:r>
+        <w:t>;</w:t>
       </w:r>
     </w:p>
     <w:p>
@@ -8213,8 +9223,42 @@
       <w:pPr>
         <w:pStyle w:val="CommentText"/>
       </w:pPr>
-      <w:r>
-        <w:t>int[] arr = new int[5]; -&gt; sheep spider arr = new spider 5;</w:t>
+      <w:proofErr w:type="spellStart"/>
+      <w:proofErr w:type="gramStart"/>
+      <w:r>
+        <w:t>int</w:t>
+      </w:r>
+      <w:proofErr w:type="spellEnd"/>
+      <w:r>
+        <w:t>[</w:t>
+      </w:r>
+      <w:proofErr w:type="gramEnd"/>
+      <w:r>
+        <w:t xml:space="preserve">] </w:t>
+      </w:r>
+      <w:proofErr w:type="spellStart"/>
+      <w:r>
+        <w:t>arr</w:t>
+      </w:r>
+      <w:proofErr w:type="spellEnd"/>
+      <w:r>
+        <w:t xml:space="preserve"> = new </w:t>
+      </w:r>
+      <w:proofErr w:type="spellStart"/>
+      <w:r>
+        <w:t>int</w:t>
+      </w:r>
+      <w:proofErr w:type="spellEnd"/>
+      <w:r>
+        <w:t xml:space="preserve">[5]; -&gt; sheep spider </w:t>
+      </w:r>
+      <w:proofErr w:type="spellStart"/>
+      <w:r>
+        <w:t>arr</w:t>
+      </w:r>
+      <w:proofErr w:type="spellEnd"/>
+      <w:r>
+        <w:t xml:space="preserve"> = new spider 5;</w:t>
       </w:r>
     </w:p>
     <w:p>
@@ -8234,8 +9278,26 @@
       <w:pPr>
         <w:pStyle w:val="CommentText"/>
       </w:pPr>
-      <w:r>
-        <w:t>arr[0] = 123; -&gt; arr spider 0 = 123;</w:t>
+      <w:proofErr w:type="spellStart"/>
+      <w:proofErr w:type="gramStart"/>
+      <w:r>
+        <w:t>arr</w:t>
+      </w:r>
+      <w:proofErr w:type="spellEnd"/>
+      <w:r>
+        <w:t>[</w:t>
+      </w:r>
+      <w:proofErr w:type="gramEnd"/>
+      <w:r>
+        <w:t xml:space="preserve">0] = 123; -&gt; </w:t>
+      </w:r>
+      <w:proofErr w:type="spellStart"/>
+      <w:r>
+        <w:t>arr</w:t>
+      </w:r>
+      <w:proofErr w:type="spellEnd"/>
+      <w:r>
+        <w:t xml:space="preserve"> spider 0 = 123;</w:t>
       </w:r>
     </w:p>
     <w:p>
@@ -8248,7 +9310,47 @@
         <w:pStyle w:val="CommentText"/>
       </w:pPr>
       <w:r>
-        <w:t>If may suggestions kayo or babaguhin nyo, comment lang ulit dito XD</w:t>
+        <w:t xml:space="preserve">If may suggestions kayo or </w:t>
+      </w:r>
+      <w:proofErr w:type="spellStart"/>
+      <w:r>
+        <w:t>babaguhin</w:t>
+      </w:r>
+      <w:proofErr w:type="spellEnd"/>
+      <w:r>
+        <w:t xml:space="preserve"> </w:t>
+      </w:r>
+      <w:proofErr w:type="spellStart"/>
+      <w:r>
+        <w:t>nyo</w:t>
+      </w:r>
+      <w:proofErr w:type="spellEnd"/>
+      <w:r>
+        <w:t xml:space="preserve">, comment </w:t>
+      </w:r>
+      <w:proofErr w:type="spellStart"/>
+      <w:r>
+        <w:t>lang</w:t>
+      </w:r>
+      <w:proofErr w:type="spellEnd"/>
+      <w:r>
+        <w:t xml:space="preserve"> </w:t>
+      </w:r>
+      <w:proofErr w:type="spellStart"/>
+      <w:r>
+        <w:t>ulit</w:t>
+      </w:r>
+      <w:proofErr w:type="spellEnd"/>
+      <w:r>
+        <w:t xml:space="preserve"> </w:t>
+      </w:r>
+      <w:proofErr w:type="spellStart"/>
+      <w:r>
+        <w:t>dito</w:t>
+      </w:r>
+      <w:proofErr w:type="spellEnd"/>
+      <w:r>
+        <w:t xml:space="preserve"> XD</w:t>
       </w:r>
     </w:p>
   </w:comment>
@@ -8263,9 +9365,75 @@
         </w:rPr>
         <w:annotationRef/>
       </w:r>
-      <w:r>
-        <w:t>Medyo revised na rin to. May comments na lang dun sa grammar kasi di ko sure haha</w:t>
-      </w:r>
+      <w:proofErr w:type="spellStart"/>
+      <w:r>
+        <w:t>Medyo</w:t>
+      </w:r>
+      <w:proofErr w:type="spellEnd"/>
+      <w:r>
+        <w:t xml:space="preserve"> revised </w:t>
+      </w:r>
+      <w:proofErr w:type="spellStart"/>
+      <w:r>
+        <w:t>na</w:t>
+      </w:r>
+      <w:proofErr w:type="spellEnd"/>
+      <w:r>
+        <w:t xml:space="preserve"> </w:t>
+      </w:r>
+      <w:proofErr w:type="spellStart"/>
+      <w:r>
+        <w:t>rin</w:t>
+      </w:r>
+      <w:proofErr w:type="spellEnd"/>
+      <w:r>
+        <w:t xml:space="preserve"> to. May comments </w:t>
+      </w:r>
+      <w:proofErr w:type="spellStart"/>
+      <w:r>
+        <w:t>na</w:t>
+      </w:r>
+      <w:proofErr w:type="spellEnd"/>
+      <w:r>
+        <w:t xml:space="preserve"> </w:t>
+      </w:r>
+      <w:proofErr w:type="spellStart"/>
+      <w:r>
+        <w:t>lang</w:t>
+      </w:r>
+      <w:proofErr w:type="spellEnd"/>
+      <w:r>
+        <w:t xml:space="preserve"> dun </w:t>
+      </w:r>
+      <w:proofErr w:type="spellStart"/>
+      <w:r>
+        <w:t>sa</w:t>
+      </w:r>
+      <w:proofErr w:type="spellEnd"/>
+      <w:r>
+        <w:t xml:space="preserve"> grammar </w:t>
+      </w:r>
+      <w:proofErr w:type="spellStart"/>
+      <w:r>
+        <w:t>kasi</w:t>
+      </w:r>
+      <w:proofErr w:type="spellEnd"/>
+      <w:r>
+        <w:t xml:space="preserve"> di </w:t>
+      </w:r>
+      <w:proofErr w:type="spellStart"/>
+      <w:r>
+        <w:t>ko</w:t>
+      </w:r>
+      <w:proofErr w:type="spellEnd"/>
+      <w:r>
+        <w:t xml:space="preserve"> sure </w:t>
+      </w:r>
+      <w:proofErr w:type="spellStart"/>
+      <w:r>
+        <w:t>haha</w:t>
+      </w:r>
+      <w:proofErr w:type="spellEnd"/>
     </w:p>
   </w:comment>
   <w:comment w:id="4" w:author="Yuki Enomoto" w:date="2016-03-18T21:33:00Z" w:initials="YE">
@@ -8287,11 +9455,35 @@
       </w:r>
       <w:r>
         <w:br/>
-        <w:t>My comment; Same nalang sa midterm natin.</w:t>
+        <w:t xml:space="preserve">My comment; Same </w:t>
+      </w:r>
+      <w:proofErr w:type="spellStart"/>
+      <w:r>
+        <w:t>nalang</w:t>
+      </w:r>
+      <w:proofErr w:type="spellEnd"/>
+      <w:r>
+        <w:t xml:space="preserve"> </w:t>
+      </w:r>
+      <w:proofErr w:type="spellStart"/>
+      <w:r>
+        <w:t>sa</w:t>
+      </w:r>
+      <w:proofErr w:type="spellEnd"/>
+      <w:r>
+        <w:t xml:space="preserve"> midterm </w:t>
+      </w:r>
+      <w:proofErr w:type="spellStart"/>
+      <w:r>
+        <w:t>natin</w:t>
+      </w:r>
+      <w:proofErr w:type="spellEnd"/>
+      <w:r>
+        <w:t>.</w:t>
       </w:r>
     </w:p>
   </w:comment>
-  <w:comment w:id="6" w:author="Anne Marielle Bagamaspad" w:date="2016-03-19T03:02:00Z" w:initials="AMB">
+  <w:comment w:id="5" w:author="Anne Marielle Bagamaspad" w:date="2016-03-19T03:02:00Z" w:initials="AMB">
     <w:p>
       <w:pPr>
         <w:pStyle w:val="CommentText"/>
@@ -8305,8 +9497,15 @@
         </w:rPr>
         <w:annotationRef/>
       </w:r>
-      <w:r>
-        <w:t>func_dec in project</w:t>
+      <w:proofErr w:type="spellStart"/>
+      <w:proofErr w:type="gramStart"/>
+      <w:r>
+        <w:t>func_dec</w:t>
+      </w:r>
+      <w:proofErr w:type="spellEnd"/>
+      <w:proofErr w:type="gramEnd"/>
+      <w:r>
+        <w:t xml:space="preserve"> in project</w:t>
       </w:r>
     </w:p>
     <w:p>
@@ -8319,7 +9518,15 @@
         <w:pStyle w:val="CommentText"/>
       </w:pPr>
       <w:r>
-        <w:t>Figure out how to add function declaration into grammar (since reading main ang start ng grammar)</w:t>
+        <w:t xml:space="preserve">Figure out how to add function declaration into grammar (since reading main </w:t>
+      </w:r>
+      <w:proofErr w:type="spellStart"/>
+      <w:r>
+        <w:t>ang</w:t>
+      </w:r>
+      <w:proofErr w:type="spellEnd"/>
+      <w:r>
+        <w:t xml:space="preserve"> start ng grammar)</w:t>
       </w:r>
     </w:p>
     <w:p>
@@ -8332,11 +9539,91 @@
         <w:pStyle w:val="CommentText"/>
       </w:pPr>
       <w:r>
-        <w:t>I suggest: sa baba ng main lahat ng functions para hindi gaya ng C na nasa taas lahat (joke pauso hahahaha)</w:t>
+        <w:t xml:space="preserve">I suggest: </w:t>
+      </w:r>
+      <w:proofErr w:type="spellStart"/>
+      <w:r>
+        <w:t>sa</w:t>
+      </w:r>
+      <w:proofErr w:type="spellEnd"/>
+      <w:r>
+        <w:t xml:space="preserve"> baba ng main </w:t>
+      </w:r>
+      <w:proofErr w:type="spellStart"/>
+      <w:r>
+        <w:t>lahat</w:t>
+      </w:r>
+      <w:proofErr w:type="spellEnd"/>
+      <w:r>
+        <w:t xml:space="preserve"> ng functions para </w:t>
+      </w:r>
+      <w:proofErr w:type="spellStart"/>
+      <w:r>
+        <w:t>hindi</w:t>
+      </w:r>
+      <w:proofErr w:type="spellEnd"/>
+      <w:r>
+        <w:t xml:space="preserve"> </w:t>
+      </w:r>
+      <w:proofErr w:type="spellStart"/>
+      <w:r>
+        <w:t>gaya</w:t>
+      </w:r>
+      <w:proofErr w:type="spellEnd"/>
+      <w:r>
+        <w:t xml:space="preserve"> ng C </w:t>
+      </w:r>
+      <w:proofErr w:type="spellStart"/>
+      <w:r>
+        <w:t>na</w:t>
+      </w:r>
+      <w:proofErr w:type="spellEnd"/>
+      <w:r>
+        <w:t xml:space="preserve"> </w:t>
+      </w:r>
+      <w:proofErr w:type="spellStart"/>
+      <w:r>
+        <w:t>nasa</w:t>
+      </w:r>
+      <w:proofErr w:type="spellEnd"/>
+      <w:r>
+        <w:t xml:space="preserve"> </w:t>
+      </w:r>
+      <w:proofErr w:type="spellStart"/>
+      <w:r>
+        <w:t>taas</w:t>
+      </w:r>
+      <w:proofErr w:type="spellEnd"/>
+      <w:r>
+        <w:t xml:space="preserve"> </w:t>
+      </w:r>
+      <w:proofErr w:type="spellStart"/>
+      <w:r>
+        <w:t>lahat</w:t>
+      </w:r>
+      <w:proofErr w:type="spellEnd"/>
+      <w:r>
+        <w:t xml:space="preserve"> (joke </w:t>
+      </w:r>
+      <w:proofErr w:type="spellStart"/>
+      <w:r>
+        <w:t>pauso</w:t>
+      </w:r>
+      <w:proofErr w:type="spellEnd"/>
+      <w:r>
+        <w:t xml:space="preserve"> </w:t>
+      </w:r>
+      <w:proofErr w:type="spellStart"/>
+      <w:r>
+        <w:t>hahahaha</w:t>
+      </w:r>
+      <w:proofErr w:type="spellEnd"/>
+      <w:r>
+        <w:t>)</w:t>
       </w:r>
     </w:p>
   </w:comment>
-  <w:comment w:id="7" w:author="Anne Marielle Bagamaspad" w:date="2016-03-19T02:57:00Z" w:initials="AMB">
+  <w:comment w:id="6" w:author="Anne Marielle Bagamaspad" w:date="2016-03-19T02:57:00Z" w:initials="AMB">
     <w:p>
       <w:pPr>
         <w:pStyle w:val="CommentText"/>
@@ -8348,11 +9635,51 @@
         <w:annotationRef/>
       </w:r>
       <w:r>
-        <w:t>I think na-cover ko na sya sa project</w:t>
+        <w:t xml:space="preserve">I think </w:t>
+      </w:r>
+      <w:proofErr w:type="spellStart"/>
+      <w:r>
+        <w:t>na</w:t>
+      </w:r>
+      <w:proofErr w:type="spellEnd"/>
+      <w:r>
+        <w:t xml:space="preserve">-cover </w:t>
+      </w:r>
+      <w:proofErr w:type="spellStart"/>
+      <w:r>
+        <w:t>ko</w:t>
+      </w:r>
+      <w:proofErr w:type="spellEnd"/>
+      <w:r>
+        <w:t xml:space="preserve"> </w:t>
+      </w:r>
+      <w:proofErr w:type="spellStart"/>
+      <w:r>
+        <w:t>na</w:t>
+      </w:r>
+      <w:proofErr w:type="spellEnd"/>
+      <w:r>
+        <w:t xml:space="preserve"> </w:t>
+      </w:r>
+      <w:proofErr w:type="spellStart"/>
+      <w:r>
+        <w:t>sya</w:t>
+      </w:r>
+      <w:proofErr w:type="spellEnd"/>
+      <w:r>
+        <w:t xml:space="preserve"> </w:t>
+      </w:r>
+      <w:proofErr w:type="spellStart"/>
+      <w:r>
+        <w:t>sa</w:t>
+      </w:r>
+      <w:proofErr w:type="spellEnd"/>
+      <w:r>
+        <w:t xml:space="preserve"> project</w:t>
       </w:r>
     </w:p>
   </w:comment>
-  <w:comment w:id="8" w:author="Anne Marielle Bagamaspad" w:date="2016-03-19T02:59:00Z" w:initials="AMB">
+  <w:comment w:id="7" w:author="Anne Marielle Bagamaspad" w:date="2016-03-19T02:59:00Z" w:initials="AMB">
     <w:p>
       <w:pPr>
         <w:pStyle w:val="CommentText"/>
@@ -8366,6 +9693,31 @@
       <w:r>
         <w:t>Not yet implemented</w:t>
       </w:r>
+    </w:p>
+  </w:comment>
+  <w:comment w:id="8" w:author="Anne Marielle Bagamaspad" w:date="2016-03-20T14:39:00Z" w:initials="AMB">
+    <w:p>
+      <w:pPr>
+        <w:pStyle w:val="CommentText"/>
+        <w:rPr>
+          <w:sz w:val="16"/>
+          <w:szCs w:val="16"/>
+        </w:rPr>
+      </w:pPr>
+      <w:r>
+        <w:rPr>
+          <w:rStyle w:val="CommentReference"/>
+        </w:rPr>
+        <w:annotationRef/>
+      </w:r>
+      <w:r>
+        <w:rPr>
+          <w:rStyle w:val="CommentReference"/>
+        </w:rPr>
+        <w:t>Implemented</w:t>
+      </w:r>
+      <w:bookmarkStart w:id="9" w:name="_GoBack"/>
+      <w:bookmarkEnd w:id="9"/>
     </w:p>
   </w:comment>
 </w:comments>
@@ -8381,6 +9733,7 @@
   <w15:commentEx w15:paraId="67BCC966" w15:done="0"/>
   <w15:commentEx w15:paraId="0990FE6D" w15:done="0"/>
   <w15:commentEx w15:paraId="0DE8B304" w15:done="0"/>
+  <w15:commentEx w15:paraId="4E3C24E2" w15:paraIdParent="0DE8B304" w15:done="0"/>
 </w15:commentsEx>
 </file>
 

</xml_diff>